<commit_message>
update: mobile week 2 and game week 8
</commit_message>
<xml_diff>
--- a/public/materi/mobile/week2/List_Map.docx
+++ b/public/materi/mobile/week2/List_Map.docx
@@ -1659,6 +1659,7 @@
           <w:szCs w:val="32"/>
         </w:rPr>
       </w:pPr>
+      <w:proofErr w:type="spellStart"/>
       <w:proofErr w:type="gramStart"/>
       <w:r>
         <w:rPr>
@@ -1668,9 +1669,9 @@
           <w:sz w:val="24"/>
           <w:szCs w:val="32"/>
         </w:rPr>
-        <w:t>put(</w:t>
-      </w:r>
-      <w:proofErr w:type="gramEnd"/>
+        <w:t>putIfAbsent</w:t>
+      </w:r>
+      <w:proofErr w:type="spellEnd"/>
       <w:r>
         <w:rPr>
           <w:rFonts w:cstheme="minorHAnsi"/>
@@ -1679,15 +1680,18 @@
           <w:sz w:val="24"/>
           <w:szCs w:val="32"/>
         </w:rPr>
-        <w:t>key, value)</w:t>
-      </w:r>
-      <w:r>
-        <w:rPr>
-          <w:rFonts w:cstheme="minorHAnsi"/>
-          <w:sz w:val="24"/>
-          <w:szCs w:val="32"/>
-        </w:rPr>
-        <w:t xml:space="preserve">: </w:t>
+        <w:t>(</w:t>
+      </w:r>
+      <w:proofErr w:type="gramEnd"/>
+      <w:r>
+        <w:rPr>
+          <w:rFonts w:cstheme="minorHAnsi"/>
+          <w:b/>
+          <w:bCs/>
+          <w:sz w:val="24"/>
+          <w:szCs w:val="32"/>
+        </w:rPr>
+        <w:t xml:space="preserve">key, value): </w:t>
       </w:r>
       <w:proofErr w:type="spellStart"/>
       <w:r>
@@ -1714,42 +1718,6 @@
           <w:sz w:val="24"/>
           <w:szCs w:val="32"/>
         </w:rPr>
-        <w:t>atau</w:t>
-      </w:r>
-      <w:proofErr w:type="spellEnd"/>
-      <w:r>
-        <w:rPr>
-          <w:rFonts w:cstheme="minorHAnsi"/>
-          <w:sz w:val="24"/>
-          <w:szCs w:val="32"/>
-        </w:rPr>
-        <w:t xml:space="preserve"> </w:t>
-      </w:r>
-      <w:proofErr w:type="spellStart"/>
-      <w:r>
-        <w:rPr>
-          <w:rFonts w:cstheme="minorHAnsi"/>
-          <w:sz w:val="24"/>
-          <w:szCs w:val="32"/>
-        </w:rPr>
-        <w:t>mengubah</w:t>
-      </w:r>
-      <w:proofErr w:type="spellEnd"/>
-      <w:r>
-        <w:rPr>
-          <w:rFonts w:cstheme="minorHAnsi"/>
-          <w:sz w:val="24"/>
-          <w:szCs w:val="32"/>
-        </w:rPr>
-        <w:t xml:space="preserve"> </w:t>
-      </w:r>
-      <w:proofErr w:type="spellStart"/>
-      <w:r>
-        <w:rPr>
-          <w:rFonts w:cstheme="minorHAnsi"/>
-          <w:sz w:val="24"/>
-          <w:szCs w:val="32"/>
-        </w:rPr>
         <w:t>pasangan</w:t>
       </w:r>
       <w:proofErr w:type="spellEnd"/>
@@ -1777,7 +1745,97 @@
           <w:sz w:val="24"/>
           <w:szCs w:val="32"/>
         </w:rPr>
-        <w:t>.</w:t>
+        <w:t xml:space="preserve"> </w:t>
+      </w:r>
+      <w:proofErr w:type="spellStart"/>
+      <w:r>
+        <w:rPr>
+          <w:rFonts w:cstheme="minorHAnsi"/>
+          <w:sz w:val="24"/>
+          <w:szCs w:val="32"/>
+        </w:rPr>
+        <w:t>jika</w:t>
+      </w:r>
+      <w:proofErr w:type="spellEnd"/>
+      <w:r>
+        <w:rPr>
+          <w:rFonts w:cstheme="minorHAnsi"/>
+          <w:sz w:val="24"/>
+          <w:szCs w:val="32"/>
+        </w:rPr>
+        <w:t xml:space="preserve"> </w:t>
+      </w:r>
+      <w:proofErr w:type="spellStart"/>
+      <w:r>
+        <w:rPr>
+          <w:rFonts w:cstheme="minorHAnsi"/>
+          <w:sz w:val="24"/>
+          <w:szCs w:val="32"/>
+        </w:rPr>
+        <w:t>kunci</w:t>
+      </w:r>
+      <w:proofErr w:type="spellEnd"/>
+      <w:r>
+        <w:rPr>
+          <w:rFonts w:cstheme="minorHAnsi"/>
+          <w:sz w:val="24"/>
+          <w:szCs w:val="32"/>
+        </w:rPr>
+        <w:t xml:space="preserve"> </w:t>
+      </w:r>
+      <w:proofErr w:type="spellStart"/>
+      <w:r>
+        <w:rPr>
+          <w:rFonts w:cstheme="minorHAnsi"/>
+          <w:sz w:val="24"/>
+          <w:szCs w:val="32"/>
+        </w:rPr>
+        <w:t>belum</w:t>
+      </w:r>
+      <w:proofErr w:type="spellEnd"/>
+      <w:r>
+        <w:rPr>
+          <w:rFonts w:cstheme="minorHAnsi"/>
+          <w:sz w:val="24"/>
+          <w:szCs w:val="32"/>
+        </w:rPr>
+        <w:t xml:space="preserve"> </w:t>
+      </w:r>
+      <w:proofErr w:type="spellStart"/>
+      <w:r>
+        <w:rPr>
+          <w:rFonts w:cstheme="minorHAnsi"/>
+          <w:sz w:val="24"/>
+          <w:szCs w:val="32"/>
+        </w:rPr>
+        <w:t>ada</w:t>
+      </w:r>
+      <w:proofErr w:type="spellEnd"/>
+      <w:r>
+        <w:rPr>
+          <w:rFonts w:cstheme="minorHAnsi"/>
+          <w:sz w:val="24"/>
+          <w:szCs w:val="32"/>
+        </w:rPr>
+        <w:t xml:space="preserve"> </w:t>
+      </w:r>
+      <w:proofErr w:type="spellStart"/>
+      <w:r>
+        <w:rPr>
+          <w:rFonts w:cstheme="minorHAnsi"/>
+          <w:sz w:val="24"/>
+          <w:szCs w:val="32"/>
+        </w:rPr>
+        <w:t>dalam</w:t>
+      </w:r>
+      <w:proofErr w:type="spellEnd"/>
+      <w:r>
+        <w:rPr>
+          <w:rFonts w:cstheme="minorHAnsi"/>
+          <w:sz w:val="24"/>
+          <w:szCs w:val="32"/>
+        </w:rPr>
+        <w:t xml:space="preserve"> Map.</w:t>
       </w:r>
     </w:p>
     <w:p>
@@ -6119,7 +6177,6 @@
   <w:style w:type="character" w:default="1" w:styleId="DefaultParagraphFont">
     <w:name w:val="Default Paragraph Font"/>
     <w:uiPriority w:val="1"/>
-    <w:semiHidden/>
     <w:unhideWhenUsed/>
   </w:style>
   <w:style w:type="table" w:default="1" w:styleId="TableNormal">

</xml_diff>